<commit_message>
#24 PDF render erbij tbv beta release, en nog een superscript toegevoegd waar [1] was blijven hangen
</commit_message>
<xml_diff>
--- a/EBM Gids 2020 v0.1.docx
+++ b/EBM Gids 2020 v0.1.docx
@@ -292,7 +292,22 @@
           <w:rFonts w:ascii="Segoe UI" w:eastAsia="Times New Roman" w:hAnsi="Segoe UI" w:cs="Segoe UI"/>
           <w:lang w:eastAsia="en-GB"/>
         </w:rPr>
-        <w:t>Complexe problemen hebben geen eenvoudige oplossingen, maar dwingen organisaties te zoeken naar hun doelen in opeenvolgende kleine stappen, waarbij de resultaten van elke stap geïnspecteerd worden, en de vervolgacties op basis van feedback worden aangepast (adaptatie) (zie Figuur 1).[1]</w:t>
+        <w:t>Complexe problemen hebben geen eenvoudige oplossingen, maar dwingen organisaties te zoeken naar hun doelen in opeenvolgende kleine stappen, waarbij de resultaten van elke stap geïnspecteerd worden, en de vervolgacties op basis van feedback worden aangepast (adaptatie) (zie Figuur 1).</w:t>
+      </w:r>
+      <w:r>
+        <w:rPr>
+          <w:rFonts w:ascii="Segoe UI" w:eastAsia="Times New Roman" w:hAnsi="Segoe UI" w:cs="Segoe UI"/>
+          <w:lang w:eastAsia="en-GB"/>
+        </w:rPr>
+        <w:t xml:space="preserve"> </w:t>
+      </w:r>
+      <w:r>
+        <w:rPr>
+          <w:rFonts w:ascii="Segoe UI" w:eastAsia="Times New Roman" w:hAnsi="Segoe UI" w:cs="Segoe UI"/>
+          <w:vertAlign w:val="superscript"/>
+          <w:lang w:eastAsia="en-GB"/>
+        </w:rPr>
+        <w:t>1</w:t>
       </w:r>
     </w:p>
     <w:p>

</xml_diff>